<commit_message>
Report is done up till the models used
</commit_message>
<xml_diff>
--- a/Report.docx
+++ b/Report.docx
@@ -296,7 +296,33 @@
           <w:sz w:val="24"/>
           <w:szCs w:val="24"/>
         </w:rPr>
-        <w:t xml:space="preserve">Each matchup is represented by the difference between the two character’s stats. There are 11 different stats we are focusing on: Max air acc, airspeed, fall speed, gravity, etc. </w:t>
+        <w:t xml:space="preserve">Each matchup is represented by the </w:t>
+      </w:r>
+      <w:r>
+        <w:rPr>
+          <w:rFonts w:ascii="Times New Roman" w:hAnsi="Times New Roman" w:cs="Times New Roman"/>
+          <w:sz w:val="24"/>
+          <w:szCs w:val="24"/>
+        </w:rPr>
+        <w:t xml:space="preserve">percentage </w:t>
+      </w:r>
+      <w:r>
+        <w:rPr>
+          <w:rFonts w:ascii="Times New Roman" w:hAnsi="Times New Roman" w:cs="Times New Roman"/>
+          <w:sz w:val="24"/>
+          <w:szCs w:val="24"/>
+        </w:rPr>
+        <w:t>difference between the two character’s stats. There are 11 different stats we are focusing on: Max air acc, airspeed, fall sp</w:t>
+      </w:r>
+      <w:bookmarkStart w:id="0" w:name="_GoBack"/>
+      <w:bookmarkEnd w:id="0"/>
+      <w:r>
+        <w:rPr>
+          <w:rFonts w:ascii="Times New Roman" w:hAnsi="Times New Roman" w:cs="Times New Roman"/>
+          <w:sz w:val="24"/>
+          <w:szCs w:val="24"/>
+        </w:rPr>
+        <w:t xml:space="preserve">eed, gravity, etc. </w:t>
       </w:r>
       <w:proofErr w:type="spellStart"/>
       <w:r>
@@ -330,7 +356,41 @@
           <w:sz w:val="24"/>
           <w:szCs w:val="24"/>
         </w:rPr>
-        <w:t xml:space="preserve">: +2, +1, 0, -1, and -2. The more “positive” the </w:t>
+        <w:t>: +2, +1, 0, -1, and -2</w:t>
+      </w:r>
+      <w:r>
+        <w:rPr>
+          <w:rFonts w:ascii="Times New Roman" w:hAnsi="Times New Roman" w:cs="Times New Roman"/>
+          <w:sz w:val="24"/>
+          <w:szCs w:val="24"/>
+        </w:rPr>
+        <w:t xml:space="preserve">, where +2 = 70%-100% </w:t>
+      </w:r>
+      <w:proofErr w:type="spellStart"/>
+      <w:r>
+        <w:rPr>
+          <w:rFonts w:ascii="Times New Roman" w:hAnsi="Times New Roman" w:cs="Times New Roman"/>
+          <w:sz w:val="24"/>
+          <w:szCs w:val="24"/>
+        </w:rPr>
+        <w:t>winrate</w:t>
+      </w:r>
+      <w:proofErr w:type="spellEnd"/>
+      <w:r>
+        <w:rPr>
+          <w:rFonts w:ascii="Times New Roman" w:hAnsi="Times New Roman" w:cs="Times New Roman"/>
+          <w:sz w:val="24"/>
+          <w:szCs w:val="24"/>
+        </w:rPr>
+        <w:t>, +1 = 56%-69%, 0 = 45%-55%, -1 = 31-44%, and -2 = 0%-30%</w:t>
+      </w:r>
+      <w:r>
+        <w:rPr>
+          <w:rFonts w:ascii="Times New Roman" w:hAnsi="Times New Roman" w:cs="Times New Roman"/>
+          <w:sz w:val="24"/>
+          <w:szCs w:val="24"/>
+        </w:rPr>
+        <w:t xml:space="preserve">. The more “positive” the </w:t>
       </w:r>
       <w:r>
         <w:rPr>
@@ -468,16 +528,6 @@
           <w:szCs w:val="24"/>
         </w:rPr>
       </w:pPr>
-      <w:r>
-        <w:rPr>
-          <w:rFonts w:ascii="Times New Roman" w:hAnsi="Times New Roman" w:cs="Times New Roman"/>
-          <w:sz w:val="24"/>
-          <w:szCs w:val="24"/>
-        </w:rPr>
-        <w:tab/>
-      </w:r>
-      <w:bookmarkStart w:id="0" w:name="_GoBack"/>
-      <w:bookmarkEnd w:id="0"/>
     </w:p>
     <w:sectPr>
       <w:pgSz w:w="12240" w:h="15840"/>

</xml_diff>